<commit_message>
work on CPT140 A2
</commit_message>
<xml_diff>
--- a/2011/Semester 4/CPT140 - Database Concepts/Assignment/Assignment 2/Question 1.docx
+++ b/2011/Semester 4/CPT140 - Database Concepts/Assignment/Assignment 2/Question 1.docx
@@ -16,10 +16,10 @@
       </w:pPr>
     </w:p>
     <w:p>
-      <w:pPr>
-        <w:pStyle w:val="NoSpacing"/>
-      </w:pPr>
-      <w:r>
+      <w:r>
+        <w:rPr>
+          <w:rStyle w:val="Heading3Char"/>
+        </w:rPr>
         <w:t>1.</w:t>
       </w:r>
       <w:r>
@@ -30,58 +30,47 @@
       </w:r>
     </w:p>
     <w:p>
-      <w:pPr>
-        <w:pStyle w:val="NoSpacing"/>
-      </w:pPr>
+      <w:r>
+        <w:rPr>
+          <w:rStyle w:val="Heading3Char"/>
+        </w:rPr>
+        <w:t>2.</w:t>
+      </w:r>
+      <w:r>
+        <w:t xml:space="preserve"> An update anomaly is where the same information is expressed on multiple rows and when updated is not correctly applied to all instances. This causes inconsistent/multiple sets of data to be the result of a query.</w:t>
+      </w:r>
     </w:p>
     <w:p>
-      <w:pPr>
-        <w:pStyle w:val="NoSpacing"/>
-      </w:pPr>
-      <w:r>
-        <w:t>2. An update anomaly is where the same information is expressed on multiple rows and when updated is not correctly applied to all instances. This causes inconsistent/multiple sets of data to be the result of a query.</w:t>
+      <w:r>
+        <w:rPr>
+          <w:rStyle w:val="Heading3Char"/>
+        </w:rPr>
+        <w:t>3.</w:t>
+      </w:r>
+      <w:r>
+        <w:t xml:space="preserve"> </w:t>
+      </w:r>
+      <w:r>
+        <w:t xml:space="preserve">An Alias is a method of giving a table an alternative name using the </w:t>
+      </w:r>
+      <w:r>
+        <w:t>SQL function ‘AS’ it is often used to shorten the table name to make a query easier to create and read.</w:t>
       </w:r>
     </w:p>
     <w:p>
-      <w:pPr>
-        <w:pStyle w:val="NoSpacing"/>
-      </w:pPr>
+      <w:r>
+        <w:rPr>
+          <w:rStyle w:val="Heading3Char"/>
+        </w:rPr>
+        <w:t>4.</w:t>
+      </w:r>
+      <w:r>
+        <w:t xml:space="preserve"> Data Definition Language – A series of syntax which allows for the addition, changing or deletion of tables or other objects within a database.</w:t>
+      </w:r>
     </w:p>
     <w:p>
       <w:pPr>
-        <w:pStyle w:val="NoSpacing"/>
-      </w:pPr>
-      <w:r>
-        <w:t xml:space="preserve">3. </w:t>
-      </w:r>
-      <w:r>
-        <w:t xml:space="preserve">An Alias is a method of giving a table an alternative name using the </w:t>
-      </w:r>
-      <w:r>
-        <w:t>SQL function ‘AS’ it is often used to shorten the table name to make a query easier to create and read.</w:t>
-      </w:r>
-    </w:p>
-    <w:p>
-      <w:pPr>
-        <w:pStyle w:val="NoSpacing"/>
-      </w:pPr>
-    </w:p>
-    <w:p>
-      <w:pPr>
-        <w:pStyle w:val="NoSpacing"/>
-      </w:pPr>
-      <w:r>
-        <w:t>4. Data Definition Language – A series of syntax which allows for the addition, changing or deletion of tables or other objects within a database.</w:t>
-      </w:r>
-    </w:p>
-    <w:p>
-      <w:pPr>
-        <w:pStyle w:val="NoSpacing"/>
-      </w:pPr>
-    </w:p>
-    <w:p>
-      <w:pPr>
-        <w:pStyle w:val="NoSpacing"/>
+        <w:pStyle w:val="Heading3"/>
       </w:pPr>
       <w:r>
         <w:t xml:space="preserve">5. </w:t>
@@ -405,6 +394,27 @@
       <w:szCs w:val="26"/>
     </w:rPr>
   </w:style>
+  <w:style w:type="paragraph" w:styleId="Heading3">
+    <w:name w:val="heading 3"/>
+    <w:basedOn w:val="Normal"/>
+    <w:next w:val="Normal"/>
+    <w:link w:val="Heading3Char"/>
+    <w:uiPriority w:val="9"/>
+    <w:unhideWhenUsed/>
+    <w:qFormat/>
+    <w:rsid w:val="007476BA"/>
+    <w:pPr>
+      <w:keepNext/>
+      <w:keepLines/>
+      <w:spacing w:before="200" w:after="0"/>
+      <w:outlineLvl w:val="2"/>
+    </w:pPr>
+    <w:rPr>
+      <w:rFonts w:asciiTheme="majorHAnsi" w:eastAsiaTheme="majorEastAsia" w:hAnsiTheme="majorHAnsi" w:cstheme="majorBidi"/>
+      <w:b/>
+      <w:bCs/>
+    </w:rPr>
+  </w:style>
   <w:style w:type="character" w:default="1" w:styleId="DefaultParagraphFont">
     <w:name w:val="Default Paragraph Font"/>
     <w:uiPriority w:val="1"/>
@@ -479,6 +489,18 @@
       <w:bCs/>
       <w:sz w:val="28"/>
       <w:szCs w:val="28"/>
+    </w:rPr>
+  </w:style>
+  <w:style w:type="character" w:customStyle="1" w:styleId="Heading3Char">
+    <w:name w:val="Heading 3 Char"/>
+    <w:basedOn w:val="DefaultParagraphFont"/>
+    <w:link w:val="Heading3"/>
+    <w:uiPriority w:val="9"/>
+    <w:rsid w:val="007476BA"/>
+    <w:rPr>
+      <w:rFonts w:asciiTheme="majorHAnsi" w:eastAsiaTheme="majorEastAsia" w:hAnsiTheme="majorHAnsi" w:cstheme="majorBidi"/>
+      <w:b/>
+      <w:bCs/>
     </w:rPr>
   </w:style>
 </w:styles>

</xml_diff>

<commit_message>
CPT140 A2 finished, start CPT110 A3
</commit_message>
<xml_diff>
--- a/2011/Semester 4/CPT140 - Database Concepts/Assignment/Assignment 2/Question 1.docx
+++ b/2011/Semester 4/CPT140 - Database Concepts/Assignment/Assignment 2/Question 1.docx
@@ -69,11 +69,11 @@
       </w:r>
     </w:p>
     <w:p>
-      <w:pPr>
-        <w:pStyle w:val="Heading3"/>
-      </w:pPr>
       <w:r>
         <w:t xml:space="preserve">5. </w:t>
+      </w:r>
+      <w:r>
+        <w:t xml:space="preserve"> Domain – Domain refers to the allowable values of an attribute.</w:t>
       </w:r>
     </w:p>
     <w:p>

</xml_diff>